<commit_message>
progress update for advisors
I have created a progress update for my advisors, and I will plan to do this on a regular basis
</commit_message>
<xml_diff>
--- a/output/progress_updates/10_31_progress_update.docx
+++ b/output/progress_updates/10_31_progress_update.docx
@@ -558,7 +558,17 @@
           <w:sz w:val="24"/>
           <w:szCs w:val="24"/>
         </w:rPr>
-        <w:t>. I'm more confident in doing so when there is some count data as a response on each point. For our data, we have response time for each coordinate, that we could model. However, I am thinking that this might be a point process model, which I am learning this week actually in my Spatial Statistics class. Unless you think I should model response time, which I have started to look at, I think I will hold off on the spatial modeling until after I am done with point process lectures in class. </w:t>
+        <w:t xml:space="preserve">. I'm more confident in doing so when there is some count data as a response on each point. For our data, we have response time for each coordinate, that we could model. However, I am thinking that this might be a point process model, which I am learning this week actually in my Spatial Statistics class. Unless you think I should model </w:t>
+      </w:r>
+      <w:r>
+        <w:rPr>
+          <w:rFonts w:ascii="Times New Roman" w:eastAsia="Times New Roman" w:hAnsi="Times New Roman" w:cs="Times New Roman"/>
+          <w:color w:val="222222"/>
+          <w:sz w:val="24"/>
+          <w:szCs w:val="24"/>
+        </w:rPr>
+        <w:lastRenderedPageBreak/>
+        <w:t>response time, which I have started to look at, I think I will hold off on the spatial modeling until after I am done with point process lectures in class. </w:t>
       </w:r>
     </w:p>
     <w:p>
@@ -577,6 +587,7 @@
         <w:spacing w:after="0" w:line="240" w:lineRule="auto"/>
         <w:rPr>
           <w:rFonts w:ascii="Times New Roman" w:eastAsia="Times New Roman" w:hAnsi="Times New Roman" w:cs="Times New Roman"/>
+          <w:b/>
           <w:color w:val="222222"/>
           <w:sz w:val="24"/>
           <w:szCs w:val="24"/>
@@ -608,9 +619,50 @@
           <w:sz w:val="24"/>
           <w:szCs w:val="24"/>
         </w:rPr>
-        <w:t>I am hoping to apply what I am learning for this project to my Categorical Data Analysis (STAT 544) class project. The professor, Dr. Le Bao, is supportive of this idea. I could use some ideas here- I am thinking that in order to deal with “count” data, I will need to aggregate so that it is areal data? Alternatively, I could wait until I have learned how to do a Log Gaussian Cox Point Process, which I learned today in class is somewhat similar to a Poisson GLMM (?).</w:t>
-      </w:r>
-    </w:p>
+        <w:t xml:space="preserve">I am hoping to apply what I am learning for this project to my Categorical Data Analysis (STAT 544) class project. The professor, Dr. Le Bao, is supportive of this idea. I could use some ideas here- I am thinking that in order to deal with “count” data, I will need to aggregate so that it is </w:t>
+      </w:r>
+      <w:proofErr w:type="spellStart"/>
+      <w:r>
+        <w:rPr>
+          <w:rFonts w:ascii="Times New Roman" w:eastAsia="Times New Roman" w:hAnsi="Times New Roman" w:cs="Times New Roman"/>
+          <w:color w:val="222222"/>
+          <w:sz w:val="24"/>
+          <w:szCs w:val="24"/>
+        </w:rPr>
+        <w:t>areal</w:t>
+      </w:r>
+      <w:proofErr w:type="spellEnd"/>
+      <w:r>
+        <w:rPr>
+          <w:rFonts w:ascii="Times New Roman" w:eastAsia="Times New Roman" w:hAnsi="Times New Roman" w:cs="Times New Roman"/>
+          <w:color w:val="222222"/>
+          <w:sz w:val="24"/>
+          <w:szCs w:val="24"/>
+        </w:rPr>
+        <w:t xml:space="preserve"> data? Alternatively, I could wait until I have learned how to do a Log Gaussian Cox Point Process, which I learned today in class is somewhat similar to a Poisson GLMM (?).</w:t>
+      </w:r>
+      <w:r>
+        <w:rPr>
+          <w:rFonts w:ascii="Times New Roman" w:eastAsia="Times New Roman" w:hAnsi="Times New Roman" w:cs="Times New Roman"/>
+          <w:color w:val="222222"/>
+          <w:sz w:val="24"/>
+          <w:szCs w:val="24"/>
+        </w:rPr>
+        <w:t xml:space="preserve"> </w:t>
+      </w:r>
+      <w:bookmarkStart w:id="0" w:name="_GoBack"/>
+      <w:r>
+        <w:rPr>
+          <w:rFonts w:ascii="Times New Roman" w:eastAsia="Times New Roman" w:hAnsi="Times New Roman" w:cs="Times New Roman"/>
+          <w:b/>
+          <w:color w:val="222222"/>
+          <w:sz w:val="24"/>
+          <w:szCs w:val="24"/>
+        </w:rPr>
+        <w:t>I could also think that I could a classification problem in terms of the call priority?</w:t>
+      </w:r>
+    </w:p>
+    <w:bookmarkEnd w:id="0"/>
     <w:p>
       <w:pPr>
         <w:spacing w:after="0" w:line="240" w:lineRule="auto"/>
@@ -641,6 +693,7 @@
         </w:rPr>
         <w:t xml:space="preserve">5) </w:t>
       </w:r>
+      <w:proofErr w:type="spellStart"/>
       <w:r>
         <w:rPr>
           <w:rFonts w:ascii="Times New Roman" w:eastAsia="Times New Roman" w:hAnsi="Times New Roman" w:cs="Times New Roman"/>
@@ -651,6 +704,7 @@
         </w:rPr>
         <w:t>Github</w:t>
       </w:r>
+      <w:proofErr w:type="spellEnd"/>
       <w:r>
         <w:rPr>
           <w:rFonts w:ascii="Times New Roman" w:eastAsia="Times New Roman" w:hAnsi="Times New Roman" w:cs="Times New Roman"/>
@@ -667,7 +721,27 @@
           <w:sz w:val="24"/>
           <w:szCs w:val="24"/>
         </w:rPr>
-        <w:t>I will use Github for my code, unless you see any reason not to do so. You can see my project folder </w:t>
+        <w:t xml:space="preserve">I will use </w:t>
+      </w:r>
+      <w:proofErr w:type="spellStart"/>
+      <w:r>
+        <w:rPr>
+          <w:rFonts w:ascii="Times New Roman" w:eastAsia="Times New Roman" w:hAnsi="Times New Roman" w:cs="Times New Roman"/>
+          <w:color w:val="222222"/>
+          <w:sz w:val="24"/>
+          <w:szCs w:val="24"/>
+        </w:rPr>
+        <w:t>Github</w:t>
+      </w:r>
+      <w:proofErr w:type="spellEnd"/>
+      <w:r>
+        <w:rPr>
+          <w:rFonts w:ascii="Times New Roman" w:eastAsia="Times New Roman" w:hAnsi="Times New Roman" w:cs="Times New Roman"/>
+          <w:color w:val="222222"/>
+          <w:sz w:val="24"/>
+          <w:szCs w:val="24"/>
+        </w:rPr>
+        <w:t xml:space="preserve"> for my code, unless you see any reason not to do so. You can see my project folder </w:t>
       </w:r>
       <w:hyperlink r:id="rId7" w:history="1">
         <w:r>
@@ -724,8 +798,6 @@
         </w:rPr>
         <w:t>, and I hope to hear your input on next steps</w:t>
       </w:r>
-      <w:bookmarkStart w:id="0" w:name="_GoBack"/>
-      <w:bookmarkEnd w:id="0"/>
       <w:r>
         <w:rPr>
           <w:rFonts w:ascii="Times New Roman" w:hAnsi="Times New Roman" w:cs="Times New Roman"/>

</xml_diff>